<commit_message>
Corrección numerales casos de uso por integrante
</commit_message>
<xml_diff>
--- a/Documentación/Casos_de_uso/CU_04_nbolanosf.docx
+++ b/Documentación/Casos_de_uso/CU_04_nbolanosf.docx
@@ -19,7 +19,8 @@
     <w:tbl>
       <w:tblPr>
         <w:tblStyle w:val="Table1"/>
-        <w:tblW w:w="9029.0" w:type="dxa"/>
+        <w:tblpPr w:leftFromText="180" w:rightFromText="180" w:topFromText="180" w:bottomFromText="180" w:vertAnchor="text" w:horzAnchor="text" w:tblpX="150" w:tblpY="0"/>
+        <w:tblW w:w="9000.0" w:type="dxa"/>
         <w:jc w:val="left"/>
         <w:tblBorders>
           <w:top w:color="000000" w:space="0" w:sz="8" w:val="single"/>
@@ -33,12 +34,12 @@
         <w:tblLook w:val="0600"/>
       </w:tblPr>
       <w:tblGrid>
-        <w:gridCol w:w="4514.5"/>
-        <w:gridCol w:w="4514.5"/>
+        <w:gridCol w:w="4500"/>
+        <w:gridCol w:w="4500"/>
         <w:tblGridChange w:id="0">
           <w:tblGrid>
-            <w:gridCol w:w="4514.5"/>
-            <w:gridCol w:w="4514.5"/>
+            <w:gridCol w:w="4500"/>
+            <w:gridCol w:w="4500"/>
           </w:tblGrid>
         </w:tblGridChange>
       </w:tblGrid>
@@ -51,14 +52,6 @@
         <w:tc>
           <w:tcPr>
             <w:gridSpan w:val="2"/>
-            <w:shd w:fill="auto" w:val="clear"/>
-            <w:tcMar>
-              <w:top w:w="100.0" w:type="dxa"/>
-              <w:left w:w="100.0" w:type="dxa"/>
-              <w:bottom w:w="100.0" w:type="dxa"/>
-              <w:right w:w="100.0" w:type="dxa"/>
-            </w:tcMar>
-            <w:vAlign w:val="top"/>
           </w:tcPr>
           <w:p>
             <w:pPr>
@@ -66,15 +59,20 @@
               <w:spacing w:line="240" w:lineRule="auto"/>
               <w:jc w:val="both"/>
               <w:rPr>
-                <w:b w:val="1"/>
-              </w:rPr>
-            </w:pPr>
-            <w:r>
-              <w:rPr>
-                <w:b w:val="1"/>
-                <w:rtl w:val="0"/>
-              </w:rPr>
-              <w:t xml:space="preserve">AUTENTICAR CREDENCIALES</w:t>
+                <w:color w:val="999999"/>
+              </w:rPr>
+            </w:pPr>
+            <w:r>
+              <w:rPr>
+                <w:b w:val="1"/>
+                <w:rtl w:val="0"/>
+              </w:rPr>
+              <w:t xml:space="preserve">OFRECER EL INGRESO A LA LISTA VIRTUAL DE ESPERA</w:t>
+            </w:r>
+            <w:r>
+              <w:rPr>
+                <w:rtl w:val="0"/>
+              </w:rPr>
             </w:r>
           </w:p>
         </w:tc>
@@ -85,16 +83,7 @@
           <w:tblHeader w:val="0"/>
         </w:trPr>
         <w:tc>
-          <w:tcPr>
-            <w:shd w:fill="auto" w:val="clear"/>
-            <w:tcMar>
-              <w:top w:w="100.0" w:type="dxa"/>
-              <w:left w:w="100.0" w:type="dxa"/>
-              <w:bottom w:w="100.0" w:type="dxa"/>
-              <w:right w:w="100.0" w:type="dxa"/>
-            </w:tcMar>
-            <w:vAlign w:val="top"/>
-          </w:tcPr>
+          <w:tcPr/>
           <w:p>
             <w:pPr>
               <w:widowControl w:val="0"/>
@@ -118,7 +107,7 @@
               <w:spacing w:line="240" w:lineRule="auto"/>
               <w:jc w:val="both"/>
               <w:rPr>
-                <w:b w:val="1"/>
+                <w:color w:val="999999"/>
               </w:rPr>
             </w:pPr>
             <w:r>
@@ -152,62 +141,12 @@
               <w:rPr>
                 <w:rtl w:val="0"/>
               </w:rPr>
-              <w:t xml:space="preserve">Funcionario</w:t>
-            </w:r>
-          </w:p>
-          <w:p>
-            <w:pPr>
-              <w:widowControl w:val="0"/>
-              <w:spacing w:line="240" w:lineRule="auto"/>
-              <w:jc w:val="both"/>
-              <w:rPr/>
-            </w:pPr>
-            <w:r>
-              <w:rPr>
-                <w:rtl w:val="0"/>
-              </w:rPr>
-              <w:t xml:space="preserve">Administrador</w:t>
-            </w:r>
-          </w:p>
-          <w:p>
-            <w:pPr>
-              <w:widowControl w:val="0"/>
-              <w:spacing w:line="240" w:lineRule="auto"/>
-              <w:jc w:val="both"/>
-              <w:rPr/>
-            </w:pPr>
-            <w:r>
-              <w:rPr>
-                <w:rtl w:val="0"/>
-              </w:rPr>
               <w:t xml:space="preserve">Sistema de gestión de turnos</w:t>
-            </w:r>
-          </w:p>
-          <w:p>
-            <w:pPr>
-              <w:widowControl w:val="0"/>
-              <w:spacing w:line="240" w:lineRule="auto"/>
-              <w:jc w:val="both"/>
-              <w:rPr/>
-            </w:pPr>
-            <w:r>
-              <w:rPr>
-                <w:rtl w:val="0"/>
-              </w:rPr>
             </w:r>
           </w:p>
         </w:tc>
         <w:tc>
-          <w:tcPr>
-            <w:shd w:fill="auto" w:val="clear"/>
-            <w:tcMar>
-              <w:top w:w="100.0" w:type="dxa"/>
-              <w:left w:w="100.0" w:type="dxa"/>
-              <w:bottom w:w="100.0" w:type="dxa"/>
-              <w:right w:w="100.0" w:type="dxa"/>
-            </w:tcMar>
-            <w:vAlign w:val="top"/>
-          </w:tcPr>
+          <w:tcPr/>
           <w:p>
             <w:pPr>
               <w:widowControl w:val="0"/>
@@ -231,33 +170,26 @@
               <w:spacing w:line="240" w:lineRule="auto"/>
               <w:jc w:val="both"/>
               <w:rPr>
-                <w:color w:val="999999"/>
-              </w:rPr>
-            </w:pPr>
-            <w:r>
-              <w:rPr>
-                <w:rtl w:val="0"/>
-              </w:rPr>
-            </w:r>
-          </w:p>
-          <w:p>
-            <w:pPr>
-              <w:widowControl w:val="0"/>
-              <w:spacing w:line="240" w:lineRule="auto"/>
-              <w:rPr>
-                <w:color w:val="999999"/>
-              </w:rPr>
-            </w:pPr>
-            <w:r>
-              <w:rPr>
-                <w:rtl w:val="0"/>
-              </w:rPr>
-              <w:t xml:space="preserve">RF_4 – Todo usuario debe poder autenticar su identidad y rol mediante un login.</w:t>
-            </w:r>
-            <w:r>
-              <w:rPr>
-                <w:rtl w:val="0"/>
-              </w:rPr>
+                <w:b w:val="1"/>
+              </w:rPr>
+            </w:pPr>
+            <w:r>
+              <w:rPr>
+                <w:rtl w:val="0"/>
+              </w:rPr>
+            </w:r>
+          </w:p>
+          <w:p>
+            <w:pPr>
+              <w:widowControl w:val="0"/>
+              <w:spacing w:line="240" w:lineRule="auto"/>
+              <w:rPr/>
+            </w:pPr>
+            <w:r>
+              <w:rPr>
+                <w:rtl w:val="0"/>
+              </w:rPr>
+              <w:t xml:space="preserve">RF_9 – Un usuario identificado con el rol miembro podrá ingresar a una lista virtual de espera, si ya no quedan cupos disponibles para la sesión que deseaba reservar.</w:t>
             </w:r>
           </w:p>
           <w:p>
@@ -284,14 +216,6 @@
         <w:tc>
           <w:tcPr>
             <w:gridSpan w:val="2"/>
-            <w:shd w:fill="auto" w:val="clear"/>
-            <w:tcMar>
-              <w:top w:w="100.0" w:type="dxa"/>
-              <w:left w:w="100.0" w:type="dxa"/>
-              <w:bottom w:w="100.0" w:type="dxa"/>
-              <w:right w:w="100.0" w:type="dxa"/>
-            </w:tcMar>
-            <w:vAlign w:val="top"/>
           </w:tcPr>
           <w:p>
             <w:pPr>
@@ -315,20 +239,78 @@
               <w:widowControl w:val="0"/>
               <w:spacing w:line="240" w:lineRule="auto"/>
               <w:jc w:val="both"/>
-              <w:rPr>
-                <w:vertAlign w:val="superscript"/>
-              </w:rPr>
-            </w:pPr>
-            <w:r>
-              <w:rPr>
-                <w:rtl w:val="0"/>
-              </w:rPr>
-              <w:t xml:space="preserve">Este caso de uso permite a cada usuario ingresar al sistema con los permisos y funcionalidades correspondientes al rol al que pertenece. Este proceso implica la validación del formato de los datos ingresados, así como la verificación de la existencia del registro del usuario en la base de datos.</w:t>
-            </w:r>
-            <w:r>
-              <w:rPr>
-                <w:rtl w:val="0"/>
-              </w:rPr>
+              <w:rPr/>
+            </w:pPr>
+            <w:r>
+              <w:rPr>
+                <w:rtl w:val="0"/>
+              </w:rPr>
+              <w:t xml:space="preserve">Este caso de uso permite que un usuario entre a una lista virtual de espera para un turno concreto en el que ya no quedan cupos disponibles. El proceso implica el registro del miembro en una lista de espera.</w:t>
+            </w:r>
+          </w:p>
+        </w:tc>
+      </w:tr>
+      <w:tr>
+        <w:trPr>
+          <w:cantSplit w:val="0"/>
+          <w:trHeight w:val="372.978515625" w:hRule="atLeast"/>
+          <w:tblHeader w:val="0"/>
+        </w:trPr>
+        <w:tc>
+          <w:tcPr>
+            <w:gridSpan w:val="2"/>
+          </w:tcPr>
+          <w:p>
+            <w:pPr>
+              <w:widowControl w:val="0"/>
+              <w:spacing w:line="240" w:lineRule="auto"/>
+              <w:jc w:val="both"/>
+              <w:rPr>
+                <w:b w:val="1"/>
+              </w:rPr>
+            </w:pPr>
+            <w:r>
+              <w:rPr>
+                <w:b w:val="1"/>
+                <w:rtl w:val="0"/>
+              </w:rPr>
+              <w:t xml:space="preserve">PRECONDICIONES</w:t>
+            </w:r>
+          </w:p>
+          <w:p>
+            <w:pPr>
+              <w:widowControl w:val="0"/>
+              <w:numPr>
+                <w:ilvl w:val="0"/>
+                <w:numId w:val="3"/>
+              </w:numPr>
+              <w:spacing w:line="240" w:lineRule="auto"/>
+              <w:ind w:left="720" w:hanging="360"/>
+              <w:jc w:val="both"/>
+            </w:pPr>
+            <w:r>
+              <w:rPr>
+                <w:rtl w:val="0"/>
+              </w:rPr>
+              <w:t xml:space="preserve">El usuario debe haber autenticado sus credenciales como miembro de AFID</w:t>
+            </w:r>
+          </w:p>
+          <w:p>
+            <w:pPr>
+              <w:widowControl w:val="0"/>
+              <w:numPr>
+                <w:ilvl w:val="0"/>
+                <w:numId w:val="3"/>
+              </w:numPr>
+              <w:spacing w:line="240" w:lineRule="auto"/>
+              <w:ind w:left="720" w:hanging="360"/>
+              <w:jc w:val="both"/>
+            </w:pPr>
+            <w:r>
+              <w:rPr>
+                <w:rtl w:val="0"/>
+              </w:rPr>
+              <w:t xml:space="preserve">Los cupos para el turno de interés del miembro deben estar agotados.</w:t>
             </w:r>
           </w:p>
         </w:tc>
@@ -342,14 +324,6 @@
         <w:tc>
           <w:tcPr>
             <w:gridSpan w:val="2"/>
-            <w:shd w:fill="auto" w:val="clear"/>
-            <w:tcMar>
-              <w:top w:w="100.0" w:type="dxa"/>
-              <w:left w:w="100.0" w:type="dxa"/>
-              <w:bottom w:w="100.0" w:type="dxa"/>
-              <w:right w:w="100.0" w:type="dxa"/>
-            </w:tcMar>
-            <w:vAlign w:val="top"/>
           </w:tcPr>
           <w:p>
             <w:pPr>
@@ -366,21 +340,6 @@
                 <w:rtl w:val="0"/>
               </w:rPr>
               <w:t xml:space="preserve">FLUJO NORMAL</w:t>
-            </w:r>
-          </w:p>
-          <w:p>
-            <w:pPr>
-              <w:widowControl w:val="0"/>
-              <w:spacing w:line="240" w:lineRule="auto"/>
-              <w:jc w:val="both"/>
-              <w:rPr>
-                <w:b w:val="1"/>
-              </w:rPr>
-            </w:pPr>
-            <w:r>
-              <w:rPr>
-                <w:rtl w:val="0"/>
-              </w:rPr>
             </w:r>
           </w:p>
           <w:p>
@@ -393,12 +352,15 @@
               <w:spacing w:line="240" w:lineRule="auto"/>
               <w:ind w:left="720" w:hanging="360"/>
               <w:jc w:val="both"/>
-            </w:pPr>
-            <w:r>
-              <w:rPr>
-                <w:rtl w:val="0"/>
-              </w:rPr>
-              <w:t xml:space="preserve">El usuario accede a la opción "Ingresar" desde la pantalla principal.</w:t>
+              <w:rPr>
+                <w:color w:val="999999"/>
+              </w:rPr>
+            </w:pPr>
+            <w:r>
+              <w:rPr>
+                <w:rtl w:val="0"/>
+              </w:rPr>
+              <w:t xml:space="preserve">El sistema despliega los horarios ofertados por AFID.</w:t>
             </w:r>
           </w:p>
           <w:p>
@@ -416,7 +378,7 @@
               <w:rPr>
                 <w:rtl w:val="0"/>
               </w:rPr>
-              <w:t xml:space="preserve">El sistema muestra el formulario de ingreso al sistema.</w:t>
+              <w:t xml:space="preserve">El miembro selecciona el turno de interés.</w:t>
             </w:r>
           </w:p>
           <w:p>
@@ -434,7 +396,7 @@
               <w:rPr>
                 <w:rtl w:val="0"/>
               </w:rPr>
-              <w:t xml:space="preserve">El usuario completa los campos requeridos: correo, contraseña y rol al que pretende acceder.</w:t>
+              <w:t xml:space="preserve">El sistema despliega una ventana emergente indicando que no hay cupos disponibles, y ofrece la opción de ser notificado si se libera algún turno.</w:t>
             </w:r>
           </w:p>
           <w:p>
@@ -452,7 +414,7 @@
               <w:rPr>
                 <w:rtl w:val="0"/>
               </w:rPr>
-              <w:t xml:space="preserve">El sistema valida los datos ingresados.</w:t>
+              <w:t xml:space="preserve">El miembro selecciona la opción de ser notificado.</w:t>
             </w:r>
           </w:p>
           <w:p>
@@ -470,7 +432,7 @@
               <w:rPr>
                 <w:rtl w:val="0"/>
               </w:rPr>
-              <w:t xml:space="preserve">Si el usuario deja campos obligatorios sin completar, el sistema muestra un mensaje de error indicando qué campos faltan y no permite continuar. </w:t>
+              <w:t xml:space="preserve">El miembro selecciona la opción de no ser notificado para el turno especificado</w:t>
             </w:r>
           </w:p>
           <w:p>
@@ -486,7 +448,7 @@
                 <w:rFonts w:ascii="Arial Unicode MS" w:cs="Arial Unicode MS" w:eastAsia="Arial Unicode MS" w:hAnsi="Arial Unicode MS"/>
                 <w:rtl w:val="0"/>
               </w:rPr>
-              <w:t xml:space="preserve">→ Vuelve a punto 3</w:t>
+              <w:t xml:space="preserve">→ Se cierra la ventana emergente y vuelve al paso 1.</w:t>
             </w:r>
           </w:p>
           <w:p>
@@ -504,55 +466,7 @@
               <w:rPr>
                 <w:rtl w:val="0"/>
               </w:rPr>
-              <w:t xml:space="preserve">El sistema verifica que el correo electrónico esté previamente registrado en la base de datos bajo ese rol.</w:t>
-            </w:r>
-          </w:p>
-          <w:p>
-            <w:pPr>
-              <w:widowControl w:val="0"/>
-              <w:numPr>
-                <w:ilvl w:val="1"/>
-                <w:numId w:val="2"/>
-              </w:numPr>
-              <w:spacing w:line="240" w:lineRule="auto"/>
-              <w:ind w:left="1440" w:hanging="360"/>
-              <w:jc w:val="both"/>
-            </w:pPr>
-            <w:r>
-              <w:rPr>
-                <w:rtl w:val="0"/>
-              </w:rPr>
-              <w:t xml:space="preserve">Si el correo electrónico ingresado no está registrado aún, el sistema muestra un mensaje de advertencia y el link de inscripción para  AFID</w:t>
-            </w:r>
-            <w:r>
-              <w:rPr>
-                <w:b w:val="1"/>
-                <w:rtl w:val="0"/>
-              </w:rPr>
-              <w:t xml:space="preserve">.</w:t>
-            </w:r>
-          </w:p>
-          <w:p>
-            <w:pPr>
-              <w:widowControl w:val="0"/>
-              <w:spacing w:line="240" w:lineRule="auto"/>
-              <w:ind w:left="1440" w:firstLine="0"/>
-              <w:jc w:val="both"/>
-              <w:rPr>
-                <w:b w:val="1"/>
-              </w:rPr>
-            </w:pPr>
-            <w:r>
-              <w:rPr>
-                <w:rFonts w:ascii="Arial Unicode MS" w:cs="Arial Unicode MS" w:eastAsia="Arial Unicode MS" w:hAnsi="Arial Unicode MS"/>
-                <w:rtl w:val="0"/>
-              </w:rPr>
-              <w:t xml:space="preserve">→ Vuelve a punto 3</w:t>
-            </w:r>
-            <w:r>
-              <w:rPr>
-                <w:rtl w:val="0"/>
-              </w:rPr>
+              <w:t xml:space="preserve">El sistema va a la base de datos y registra el identificador del usuario en la lista para ese turno.</w:t>
             </w:r>
           </w:p>
           <w:p>
@@ -570,64 +484,7 @@
               <w:rPr>
                 <w:rtl w:val="0"/>
               </w:rPr>
-              <w:t xml:space="preserve">El sistema verifica que las credenciales coinciden.</w:t>
-            </w:r>
-          </w:p>
-          <w:p>
-            <w:pPr>
-              <w:widowControl w:val="0"/>
-              <w:numPr>
-                <w:ilvl w:val="1"/>
-                <w:numId w:val="2"/>
-              </w:numPr>
-              <w:spacing w:line="240" w:lineRule="auto"/>
-              <w:ind w:left="1440" w:hanging="360"/>
-              <w:jc w:val="both"/>
-            </w:pPr>
-            <w:r>
-              <w:rPr>
-                <w:rtl w:val="0"/>
-              </w:rPr>
-              <w:t xml:space="preserve">Si las credenciales son incorrectas, el sistema muestra un mensaje de advertencia.</w:t>
-            </w:r>
-          </w:p>
-          <w:p>
-            <w:pPr>
-              <w:widowControl w:val="0"/>
-              <w:spacing w:line="240" w:lineRule="auto"/>
-              <w:ind w:left="1440" w:firstLine="0"/>
-              <w:jc w:val="both"/>
-              <w:rPr/>
-            </w:pPr>
-            <w:r>
-              <w:rPr>
-                <w:rFonts w:ascii="Arial Unicode MS" w:cs="Arial Unicode MS" w:eastAsia="Arial Unicode MS" w:hAnsi="Arial Unicode MS"/>
-                <w:rtl w:val="0"/>
-              </w:rPr>
-              <w:t xml:space="preserve">→ Vuelve a punto 3</w:t>
-            </w:r>
-          </w:p>
-          <w:p>
-            <w:pPr>
-              <w:widowControl w:val="0"/>
-              <w:numPr>
-                <w:ilvl w:val="0"/>
-                <w:numId w:val="2"/>
-              </w:numPr>
-              <w:spacing w:line="240" w:lineRule="auto"/>
-              <w:ind w:left="720" w:hanging="360"/>
-              <w:jc w:val="both"/>
-            </w:pPr>
-            <w:r>
-              <w:rPr>
-                <w:rtl w:val="0"/>
-              </w:rPr>
-              <w:t xml:space="preserve">El sistema carga la interfaz correspondiente al rol del usuario</w:t>
-            </w:r>
-            <w:r>
-              <w:rPr>
-                <w:rtl w:val="0"/>
-              </w:rPr>
+              <w:t xml:space="preserve">El sistema despliega una ventana emergente indicando que el registro fue exitoso.</w:t>
             </w:r>
           </w:p>
         </w:tc>
@@ -641,14 +498,6 @@
         <w:tc>
           <w:tcPr>
             <w:gridSpan w:val="2"/>
-            <w:shd w:fill="auto" w:val="clear"/>
-            <w:tcMar>
-              <w:top w:w="100.0" w:type="dxa"/>
-              <w:left w:w="100.0" w:type="dxa"/>
-              <w:bottom w:w="100.0" w:type="dxa"/>
-              <w:right w:w="100.0" w:type="dxa"/>
-            </w:tcMar>
-            <w:vAlign w:val="top"/>
           </w:tcPr>
           <w:p>
             <w:pPr>
@@ -678,7 +527,7 @@
               <w:rPr>
                 <w:rtl w:val="0"/>
               </w:rPr>
-              <w:t xml:space="preserve">Se ha registrado la transacción en el log de usuarios.</w:t>
+              <w:t xml:space="preserve">Se ha registrado el usuario en la lista virtual de espera</w:t>
             </w:r>
           </w:p>
           <w:p>
@@ -692,7 +541,7 @@
               <w:rPr>
                 <w:rtl w:val="0"/>
               </w:rPr>
-              <w:t xml:space="preserve">Se ha iniciado la sesión del usuario en el sistema.</w:t>
+              <w:t xml:space="preserve">Se ha añadido el registro a los logs de la base de datos</w:t>
             </w:r>
           </w:p>
         </w:tc>
@@ -706,14 +555,6 @@
         <w:tc>
           <w:tcPr>
             <w:gridSpan w:val="2"/>
-            <w:shd w:fill="auto" w:val="clear"/>
-            <w:tcMar>
-              <w:top w:w="100.0" w:type="dxa"/>
-              <w:left w:w="100.0" w:type="dxa"/>
-              <w:bottom w:w="100.0" w:type="dxa"/>
-              <w:right w:w="100.0" w:type="dxa"/>
-            </w:tcMar>
-            <w:vAlign w:val="top"/>
           </w:tcPr>
           <w:p>
             <w:pPr>
@@ -734,18 +575,23 @@
           </w:p>
           <w:p>
             <w:pPr>
+              <w:widowControl w:val="0"/>
               <w:numPr>
                 <w:ilvl w:val="0"/>
                 <w:numId w:val="1"/>
               </w:numPr>
+              <w:spacing w:line="240" w:lineRule="auto"/>
               <w:ind w:left="720" w:hanging="360"/>
               <w:jc w:val="both"/>
-            </w:pPr>
-            <w:r>
-              <w:rPr>
-                <w:rtl w:val="0"/>
-              </w:rPr>
-              <w:t xml:space="preserve">El link de inscripción de AFID que se muestra si el usuario aún no está registrado es el mismo del Google Forms que maneja actualmente la dependencia de la Universidad.</w:t>
+              <w:rPr>
+                <w:color w:val="999999"/>
+              </w:rPr>
+            </w:pPr>
+            <w:r>
+              <w:rPr>
+                <w:rtl w:val="0"/>
+              </w:rPr>
+              <w:t xml:space="preserve">La lista virtual es modelada como una tabla dentro de la base de datos.</w:t>
             </w:r>
           </w:p>
         </w:tc>
@@ -755,17 +601,9 @@
       <w:pPr>
         <w:spacing w:after="240" w:before="240" w:lineRule="auto"/>
         <w:jc w:val="both"/>
-        <w:rPr/>
-      </w:pPr>
-      <w:r>
         <w:rPr>
-          <w:rtl w:val="0"/>
+          <w:color w:val="999999"/>
         </w:rPr>
-      </w:r>
-    </w:p>
-    <w:p>
-      <w:pPr>
-        <w:rPr/>
       </w:pPr>
       <w:r>
         <w:rPr>
@@ -1004,11 +842,124 @@
       </w:rPr>
     </w:lvl>
   </w:abstractNum>
+  <w:abstractNum w:abstractNumId="3">
+    <w:lvl w:ilvl="0">
+      <w:start w:val="1"/>
+      <w:numFmt w:val="bullet"/>
+      <w:lvlText w:val="●"/>
+      <w:lvlJc w:val="left"/>
+      <w:pPr>
+        <w:ind w:left="720" w:hanging="360"/>
+      </w:pPr>
+      <w:rPr>
+        <w:u w:val="none"/>
+      </w:rPr>
+    </w:lvl>
+    <w:lvl w:ilvl="1">
+      <w:start w:val="1"/>
+      <w:numFmt w:val="bullet"/>
+      <w:lvlText w:val="○"/>
+      <w:lvlJc w:val="left"/>
+      <w:pPr>
+        <w:ind w:left="1440" w:hanging="360"/>
+      </w:pPr>
+      <w:rPr>
+        <w:u w:val="none"/>
+      </w:rPr>
+    </w:lvl>
+    <w:lvl w:ilvl="2">
+      <w:start w:val="1"/>
+      <w:numFmt w:val="bullet"/>
+      <w:lvlText w:val="■"/>
+      <w:lvlJc w:val="left"/>
+      <w:pPr>
+        <w:ind w:left="2160" w:hanging="360"/>
+      </w:pPr>
+      <w:rPr>
+        <w:u w:val="none"/>
+      </w:rPr>
+    </w:lvl>
+    <w:lvl w:ilvl="3">
+      <w:start w:val="1"/>
+      <w:numFmt w:val="bullet"/>
+      <w:lvlText w:val="●"/>
+      <w:lvlJc w:val="left"/>
+      <w:pPr>
+        <w:ind w:left="2880" w:hanging="360"/>
+      </w:pPr>
+      <w:rPr>
+        <w:u w:val="none"/>
+      </w:rPr>
+    </w:lvl>
+    <w:lvl w:ilvl="4">
+      <w:start w:val="1"/>
+      <w:numFmt w:val="bullet"/>
+      <w:lvlText w:val="○"/>
+      <w:lvlJc w:val="left"/>
+      <w:pPr>
+        <w:ind w:left="3600" w:hanging="360"/>
+      </w:pPr>
+      <w:rPr>
+        <w:u w:val="none"/>
+      </w:rPr>
+    </w:lvl>
+    <w:lvl w:ilvl="5">
+      <w:start w:val="1"/>
+      <w:numFmt w:val="bullet"/>
+      <w:lvlText w:val="■"/>
+      <w:lvlJc w:val="left"/>
+      <w:pPr>
+        <w:ind w:left="4320" w:hanging="360"/>
+      </w:pPr>
+      <w:rPr>
+        <w:u w:val="none"/>
+      </w:rPr>
+    </w:lvl>
+    <w:lvl w:ilvl="6">
+      <w:start w:val="1"/>
+      <w:numFmt w:val="bullet"/>
+      <w:lvlText w:val="●"/>
+      <w:lvlJc w:val="left"/>
+      <w:pPr>
+        <w:ind w:left="5040" w:hanging="360"/>
+      </w:pPr>
+      <w:rPr>
+        <w:u w:val="none"/>
+      </w:rPr>
+    </w:lvl>
+    <w:lvl w:ilvl="7">
+      <w:start w:val="1"/>
+      <w:numFmt w:val="bullet"/>
+      <w:lvlText w:val="○"/>
+      <w:lvlJc w:val="left"/>
+      <w:pPr>
+        <w:ind w:left="5760" w:hanging="360"/>
+      </w:pPr>
+      <w:rPr>
+        <w:u w:val="none"/>
+      </w:rPr>
+    </w:lvl>
+    <w:lvl w:ilvl="8">
+      <w:start w:val="1"/>
+      <w:numFmt w:val="bullet"/>
+      <w:lvlText w:val="■"/>
+      <w:lvlJc w:val="left"/>
+      <w:pPr>
+        <w:ind w:left="6480" w:hanging="360"/>
+      </w:pPr>
+      <w:rPr>
+        <w:u w:val="none"/>
+      </w:rPr>
+    </w:lvl>
+  </w:abstractNum>
   <w:num w:numId="1">
     <w:abstractNumId w:val="1"/>
   </w:num>
   <w:num w:numId="2">
     <w:abstractNumId w:val="2"/>
+  </w:num>
+  <w:num w:numId="3">
+    <w:abstractNumId w:val="3"/>
   </w:num>
 </w:numbering>
 </file>

</xml_diff>